<commit_message>
enviar status e tabela de eventos
</commit_message>
<xml_diff>
--- a/Descricao/Enviar Status.docx
+++ b/Descricao/Enviar Status.docx
@@ -50,7 +50,14 @@
           <w:rFonts w:ascii="Arial" w:hAnsi="Arial" w:cs="Arial"/>
           <w:color w:val="000000"/>
         </w:rPr>
-        <w:t>Atendente verificar status para enviar ao cliente</w:t>
+        <w:t>Atendente verifica</w:t>
+      </w:r>
+      <w:r>
+        <w:rPr>
+          <w:rFonts w:ascii="Arial" w:hAnsi="Arial" w:cs="Arial"/>
+          <w:color w:val="000000"/>
+        </w:rPr>
+        <w:t xml:space="preserve"> status para enviar ao cliente</w:t>
       </w:r>
       <w:r>
         <w:rPr>
@@ -119,8 +126,6 @@
         </w:rPr>
         <w:t>Atendente</w:t>
       </w:r>
-      <w:bookmarkStart w:id="0" w:name="_GoBack"/>
-      <w:bookmarkEnd w:id="0"/>
     </w:p>
     <w:p>
       <w:pPr>
@@ -143,7 +148,12 @@
         </w:numPr>
       </w:pPr>
       <w:r>
-        <w:t>Verifica os detalhes do reparo através da ordem de serviço.</w:t>
+        <w:t>Verifica os de</w:t>
+      </w:r>
+      <w:bookmarkStart w:id="0" w:name="_GoBack"/>
+      <w:bookmarkEnd w:id="0"/>
+      <w:r>
+        <w:t>talhes do reparo através da ordem de serviço.</w:t>
       </w:r>
     </w:p>
     <w:p>

</xml_diff>